<commit_message>
Fixed bug in t5 temperature_lcd.c where board would display random characters when above 33 Celsius was read by the temperature sensor
</commit_message>
<xml_diff>
--- a/Documents/Task05/Errata.docx
+++ b/Documents/Task05/Errata.docx
@@ -32,115 +32,18 @@
     </w:p>
     <w:p>
       <w:pPr>
-        <w:rPr>
-          <w:b/>
-        </w:rPr>
-      </w:pPr>
-    </w:p>
-    <w:p>
-      <w:pPr>
-        <w:numPr>
-          <w:ilvl w:val="0"/>
-          <w:numId w:val="1"/>
-        </w:numPr>
-        <w:ind w:left="360"/>
-        <w:rPr>
-          <w:b/>
-        </w:rPr>
-      </w:pPr>
-      <w:r>
-        <w:rPr>
-          <w:b/>
-        </w:rPr>
-        <w:t>Resistor R6 is unconnected from R7 and VO</w:t>
-      </w:r>
-    </w:p>
-    <w:p>
-      <w:pPr>
-        <w:numPr>
-          <w:ilvl w:val="1"/>
-          <w:numId w:val="1"/>
-        </w:numPr>
-        <w:spacing w:after="200"/>
-        <w:rPr>
-          <w:b/>
-        </w:rPr>
-      </w:pPr>
-      <w:r>
-        <w:rPr>
-          <w:b/>
-        </w:rPr>
-        <w:t>PROBLEM DEFINITION</w:t>
-      </w:r>
-      <w:r>
-        <w:rPr>
-          <w:b/>
-        </w:rPr>
-        <w:br/>
-      </w:r>
-      <w:r>
-        <w:t xml:space="preserve">Resistor R6 connects the 3.3 V source and one end of capacitor C2000 to pin VO on the LCD Char Module and resistor R7.  This connection does not exist.  </w:t>
-      </w:r>
-    </w:p>
-    <w:p>
-      <w:pPr>
-        <w:numPr>
-          <w:ilvl w:val="1"/>
-          <w:numId w:val="1"/>
-        </w:numPr>
-        <w:spacing w:after="200"/>
-        <w:rPr>
-          <w:b/>
-        </w:rPr>
-      </w:pPr>
-      <w:r>
-        <w:rPr>
-          <w:b/>
-        </w:rPr>
-        <w:t>SCOPE OF IMPACT</w:t>
-      </w:r>
-      <w:r>
-        <w:rPr>
-          <w:b/>
-        </w:rPr>
-        <w:br/>
-      </w:r>
-      <w:r>
-        <w:t xml:space="preserve">R6 </w:t>
-      </w:r>
-      <w:r>
-        <w:t>brakes</w:t>
-      </w:r>
-      <w:r>
-        <w:t xml:space="preserve"> the voltage divider which provides the contrast of the LCD display.</w:t>
-      </w:r>
-    </w:p>
-    <w:p>
-      <w:pPr>
-        <w:numPr>
-          <w:ilvl w:val="1"/>
-          <w:numId w:val="1"/>
-        </w:numPr>
-        <w:spacing w:after="200"/>
-        <w:rPr>
-          <w:b/>
-        </w:rPr>
-      </w:pPr>
-      <w:r>
-        <w:rPr>
-          <w:b/>
-        </w:rPr>
-        <w:t>WORKAROUND</w:t>
-      </w:r>
-      <w:r>
-        <w:br/>
-        <w:t xml:space="preserve">We would add a wire from R6 to Vo to make the Contrast of the LCD display right. </w:t>
-      </w:r>
-    </w:p>
-    <w:p>
-      <w:pPr>
-        <w:spacing w:after="200"/>
-      </w:pPr>
+        <w:spacing w:after="200"/>
+        <w:rPr>
+          <w:b/>
+        </w:rPr>
+      </w:pPr>
+    </w:p>
+    <w:p>
+      <w:pPr>
+        <w:spacing w:after="200"/>
+      </w:pPr>
+      <w:bookmarkStart w:id="0" w:name="_GoBack"/>
+      <w:bookmarkEnd w:id="0"/>
     </w:p>
     <w:p>
       <w:pPr>
@@ -370,7 +273,6 @@
         <w:rPr>
           <w:b/>
         </w:rPr>
-        <w:lastRenderedPageBreak/>
         <w:t>SDA pin unconnected</w:t>
       </w:r>
     </w:p>
@@ -477,6 +379,7 @@
         <w:rPr>
           <w:b/>
         </w:rPr>
+        <w:lastRenderedPageBreak/>
         <w:t>RF0 pin unconnected</w:t>
       </w:r>
       <w:r>
@@ -795,15 +698,7 @@
         <w:rPr>
           <w:b/>
         </w:rPr>
-        <w:t xml:space="preserve"> </w:t>
-      </w:r>
-      <w:bookmarkStart w:id="0" w:name="_GoBack"/>
-      <w:bookmarkEnd w:id="0"/>
-      <w:r>
-        <w:rPr>
-          <w:b/>
-        </w:rPr>
-        <w:t>LCD</w:t>
+        <w:t xml:space="preserve"> LCD</w:t>
       </w:r>
       <w:r>
         <w:rPr>

</xml_diff>